<commit_message>
Updated documents after meeting
Meetings doc now has notes from meeting, Main Document updated
</commit_message>
<xml_diff>
--- a/1 Documentation/Main Document.docx
+++ b/1 Documentation/Main Document.docx
@@ -62,38 +62,54 @@
       <w:pPr>
         <w:pStyle w:val="Normal"/>
         <w:ind w:left="709" w:right="0" w:hanging="0"/>
-        <w:rPr>
-          <w:rFonts w:ascii="Trebuchet MS" w:hAnsi="Trebuchet MS"/>
-          <w:sz w:val="30"/>
-          <w:szCs w:val="30"/>
-        </w:rPr>
-      </w:pPr>
-      <w:r>
-        <w:rPr>
-          <w:rFonts w:ascii="Trebuchet MS" w:hAnsi="Trebuchet MS"/>
-          <w:sz w:val="30"/>
-          <w:szCs w:val="30"/>
-        </w:rPr>
-        <w:t>- V2</w:t>
+        <w:rPr/>
+      </w:pPr>
+      <w:r>
+        <w:rPr>
+          <w:rFonts w:ascii="Trebuchet MS" w:hAnsi="Trebuchet MS"/>
+          <w:sz w:val="30"/>
+          <w:szCs w:val="30"/>
+        </w:rPr>
+        <w:t>- V</w:t>
+      </w:r>
+      <w:r>
+        <w:rPr>
+          <w:rFonts w:ascii="Trebuchet MS" w:hAnsi="Trebuchet MS"/>
+          <w:sz w:val="30"/>
+          <w:szCs w:val="30"/>
+        </w:rPr>
+        <w:t>3</w:t>
       </w:r>
     </w:p>
     <w:p>
       <w:pPr>
         <w:pStyle w:val="Normal"/>
         <w:ind w:left="709" w:right="0" w:hanging="0"/>
-        <w:rPr>
-          <w:rFonts w:ascii="Trebuchet MS" w:hAnsi="Trebuchet MS"/>
-          <w:sz w:val="30"/>
-          <w:szCs w:val="30"/>
-        </w:rPr>
-      </w:pPr>
-      <w:r>
-        <w:rPr>
-          <w:rFonts w:ascii="Trebuchet MS" w:hAnsi="Trebuchet MS"/>
-          <w:sz w:val="30"/>
-          <w:szCs w:val="30"/>
-        </w:rPr>
-        <w:t>- 12 MARCH 2015</w:t>
+        <w:rPr/>
+      </w:pPr>
+      <w:r>
+        <w:rPr>
+          <w:rFonts w:ascii="Trebuchet MS" w:hAnsi="Trebuchet MS"/>
+          <w:sz w:val="30"/>
+          <w:szCs w:val="30"/>
+        </w:rPr>
+        <w:t>- 1</w:t>
+      </w:r>
+      <w:r>
+        <w:rPr>
+          <w:rFonts w:ascii="Trebuchet MS" w:hAnsi="Trebuchet MS"/>
+          <w:sz w:val="30"/>
+          <w:szCs w:val="30"/>
+        </w:rPr>
+        <w:t>7</w:t>
+      </w:r>
+      <w:r>
+        <w:rPr>
+          <w:rFonts w:ascii="Trebuchet MS" w:hAnsi="Trebuchet MS"/>
+          <w:sz w:val="30"/>
+          <w:szCs w:val="30"/>
+        </w:rPr>
+        <w:t xml:space="preserve"> MARCH 2015</w:t>
       </w:r>
     </w:p>
     <w:p>
@@ -579,7 +595,7 @@
           <w:sz w:val="30"/>
           <w:szCs w:val="30"/>
         </w:rPr>
-        <w:t>5</w:t>
+        <w:t>4</w:t>
       </w:r>
       <w:r>
         <w:rPr>
@@ -612,7 +628,11 @@
       <w:pPr>
         <w:pStyle w:val="Normal"/>
         <w:ind w:left="709" w:right="0" w:hanging="0"/>
-        <w:rPr/>
+        <w:rPr>
+          <w:rFonts w:ascii="Trebuchet MS" w:hAnsi="Trebuchet MS"/>
+          <w:sz w:val="30"/>
+          <w:szCs w:val="30"/>
+        </w:rPr>
       </w:pPr>
       <w:r>
         <w:rPr>
@@ -633,6 +653,81 @@
           <w:szCs w:val="30"/>
         </w:rPr>
         <w:t xml:space="preserve"> 9 Testing</w:t>
+      </w:r>
+    </w:p>
+    <w:p>
+      <w:pPr>
+        <w:pStyle w:val="Normal"/>
+        <w:ind w:left="709" w:right="0" w:hanging="0"/>
+        <w:rPr>
+          <w:rFonts w:ascii="Trebuchet MS" w:hAnsi="Trebuchet MS"/>
+          <w:sz w:val="30"/>
+          <w:szCs w:val="30"/>
+        </w:rPr>
+      </w:pPr>
+      <w:r>
+        <w:rPr>
+          <w:rFonts w:ascii="Trebuchet MS" w:hAnsi="Trebuchet MS"/>
+          <w:sz w:val="30"/>
+          <w:szCs w:val="30"/>
+        </w:rPr>
+      </w:r>
+    </w:p>
+    <w:p>
+      <w:pPr>
+        <w:pStyle w:val="Normal"/>
+        <w:ind w:left="709" w:right="0" w:hanging="0"/>
+        <w:rPr/>
+      </w:pPr>
+      <w:r>
+        <w:rPr>
+          <w:rFonts w:ascii="Trebuchet MS" w:hAnsi="Trebuchet MS"/>
+          <w:i/>
+          <w:iCs/>
+          <w:sz w:val="30"/>
+          <w:szCs w:val="30"/>
+        </w:rPr>
+        <w:t>5 –</w:t>
+      </w:r>
+      <w:r>
+        <w:rPr>
+          <w:rFonts w:ascii="Trebuchet MS" w:hAnsi="Trebuchet MS"/>
+          <w:i w:val="false"/>
+          <w:iCs w:val="false"/>
+          <w:sz w:val="30"/>
+          <w:szCs w:val="30"/>
+        </w:rPr>
+        <w:t xml:space="preserve"> </w:t>
+      </w:r>
+      <w:r>
+        <w:rPr>
+          <w:rFonts w:ascii="Trebuchet MS" w:hAnsi="Trebuchet MS"/>
+          <w:i w:val="false"/>
+          <w:iCs w:val="false"/>
+          <w:sz w:val="30"/>
+          <w:szCs w:val="30"/>
+        </w:rPr>
+        <w:t>10</w:t>
+      </w:r>
+      <w:r>
+        <w:rPr>
+          <w:rFonts w:ascii="Trebuchet MS" w:hAnsi="Trebuchet MS"/>
+          <w:i w:val="false"/>
+          <w:iCs w:val="false"/>
+          <w:sz w:val="30"/>
+          <w:szCs w:val="30"/>
+        </w:rPr>
+        <w:t xml:space="preserve"> </w:t>
+      </w:r>
+      <w:r>
+        <w:rPr>
+          <w:rFonts w:ascii="Trebuchet MS" w:hAnsi="Trebuchet MS"/>
+          <w:i w:val="false"/>
+          <w:iCs w:val="false"/>
+          <w:sz w:val="30"/>
+          <w:szCs w:val="30"/>
+        </w:rPr>
+        <w:t>Side Application</w:t>
       </w:r>
     </w:p>
     <w:p>
@@ -649,18 +744,20 @@
         </w:rPr>
       </w:pPr>
       <w:r>
-        <w:rPr/>
-      </w:r>
-    </w:p>
-    <w:p>
-      <w:pPr>
-        <w:pStyle w:val="Normal"/>
-        <w:ind w:left="709" w:right="0" w:hanging="0"/>
-        <w:rPr>
-          <w:i/>
+        <w:rPr>
+          <w:rFonts w:ascii="Trebuchet MS" w:hAnsi="Trebuchet MS"/>
           <w:i/>
           <w:iCs/>
-        </w:rPr>
+          <w:sz w:val="30"/>
+          <w:szCs w:val="30"/>
+        </w:rPr>
+      </w:r>
+    </w:p>
+    <w:p>
+      <w:pPr>
+        <w:pStyle w:val="Normal"/>
+        <w:ind w:left="709" w:right="0" w:hanging="0"/>
+        <w:rPr/>
       </w:pPr>
       <w:r>
         <w:rPr>
@@ -680,7 +777,27 @@
           <w:sz w:val="30"/>
           <w:szCs w:val="30"/>
         </w:rPr>
-        <w:t xml:space="preserve"> 10 Coding Guidelines</w:t>
+        <w:t xml:space="preserve"> 1</w:t>
+      </w:r>
+      <w:r>
+        <w:rPr>
+          <w:rFonts w:ascii="Trebuchet MS" w:hAnsi="Trebuchet MS"/>
+          <w:i w:val="false"/>
+          <w:iCs w:val="false"/>
+          <w:sz w:val="30"/>
+          <w:szCs w:val="30"/>
+        </w:rPr>
+        <w:t>1</w:t>
+      </w:r>
+      <w:r>
+        <w:rPr>
+          <w:rFonts w:ascii="Trebuchet MS" w:hAnsi="Trebuchet MS"/>
+          <w:i w:val="false"/>
+          <w:iCs w:val="false"/>
+          <w:sz w:val="30"/>
+          <w:szCs w:val="30"/>
+        </w:rPr>
+        <w:t xml:space="preserve"> Coding Guidelines</w:t>
       </w:r>
     </w:p>
     <w:p>
@@ -923,24 +1040,57 @@
       <w:pPr>
         <w:pStyle w:val="Normal"/>
         <w:ind w:left="0" w:right="0" w:hanging="0"/>
-        <w:rPr>
-          <w:rFonts w:ascii="Trebuchet MS" w:hAnsi="Trebuchet MS"/>
-          <w:i w:val="false"/>
-          <w:i w:val="false"/>
-          <w:iCs w:val="false"/>
-          <w:sz w:val="24"/>
-          <w:szCs w:val="24"/>
-        </w:rPr>
-      </w:pPr>
-      <w:r>
-        <w:rPr>
-          <w:rFonts w:ascii="Trebuchet MS" w:hAnsi="Trebuchet MS"/>
-          <w:i w:val="false"/>
-          <w:iCs w:val="false"/>
-          <w:sz w:val="24"/>
-          <w:szCs w:val="24"/>
-        </w:rPr>
-        <w:t>- Make a polished game to the criteria below.</w:t>
+        <w:rPr/>
+      </w:pPr>
+      <w:r>
+        <w:rPr>
+          <w:rFonts w:ascii="Trebuchet MS" w:hAnsi="Trebuchet MS"/>
+          <w:i w:val="false"/>
+          <w:iCs w:val="false"/>
+          <w:sz w:val="24"/>
+          <w:szCs w:val="24"/>
+        </w:rPr>
+        <w:t xml:space="preserve">- Make a polished </w:t>
+      </w:r>
+      <w:r>
+        <w:rPr>
+          <w:rFonts w:ascii="Trebuchet MS" w:hAnsi="Trebuchet MS"/>
+          <w:i w:val="false"/>
+          <w:iCs w:val="false"/>
+          <w:sz w:val="24"/>
+          <w:szCs w:val="24"/>
+        </w:rPr>
+        <w:t>First-Person Shooter</w:t>
+      </w:r>
+      <w:r>
+        <w:rPr>
+          <w:rFonts w:ascii="Trebuchet MS" w:hAnsi="Trebuchet MS"/>
+          <w:i w:val="false"/>
+          <w:iCs w:val="false"/>
+          <w:sz w:val="24"/>
+          <w:szCs w:val="24"/>
+        </w:rPr>
+        <w:t xml:space="preserve"> </w:t>
+      </w:r>
+      <w:r>
+        <w:rPr>
+          <w:rFonts w:ascii="Trebuchet MS" w:hAnsi="Trebuchet MS"/>
+          <w:i w:val="false"/>
+          <w:iCs w:val="false"/>
+          <w:sz w:val="24"/>
+          <w:szCs w:val="24"/>
+        </w:rPr>
+        <w:t>Unity Windows Standalone</w:t>
+      </w:r>
+      <w:r>
+        <w:rPr>
+          <w:rFonts w:ascii="Trebuchet MS" w:hAnsi="Trebuchet MS"/>
+          <w:i w:val="false"/>
+          <w:iCs w:val="false"/>
+          <w:sz w:val="24"/>
+          <w:szCs w:val="24"/>
+        </w:rPr>
+        <w:t xml:space="preserve"> game to the criteria below.</w:t>
       </w:r>
     </w:p>
     <w:p>
@@ -1686,37 +1836,7 @@
       <w:pPr>
         <w:pStyle w:val="Normal"/>
         <w:ind w:left="0" w:right="0" w:hanging="0"/>
-        <w:rPr>
-          <w:rFonts w:ascii="Trebuchet MS" w:hAnsi="Trebuchet MS"/>
-          <w:i w:val="false"/>
-          <w:i w:val="false"/>
-          <w:iCs w:val="false"/>
-          <w:sz w:val="26"/>
-          <w:szCs w:val="26"/>
-        </w:rPr>
-      </w:pPr>
-      <w:r>
-        <w:rPr>
-          <w:rFonts w:ascii="Trebuchet MS" w:hAnsi="Trebuchet MS"/>
-          <w:i w:val="false"/>
-          <w:iCs w:val="false"/>
-          <w:sz w:val="26"/>
-          <w:szCs w:val="26"/>
-        </w:rPr>
-      </w:r>
-    </w:p>
-    <w:p>
-      <w:pPr>
-        <w:pStyle w:val="Normal"/>
-        <w:ind w:left="0" w:right="0" w:hanging="0"/>
-        <w:rPr>
-          <w:rFonts w:ascii="Trebuchet MS" w:hAnsi="Trebuchet MS"/>
-          <w:i w:val="false"/>
-          <w:i w:val="false"/>
-          <w:iCs w:val="false"/>
-          <w:sz w:val="30"/>
-          <w:szCs w:val="30"/>
-        </w:rPr>
+        <w:rPr/>
       </w:pPr>
       <w:r>
         <w:rPr>
@@ -1856,7 +1976,7 @@
           <w:szCs w:val="24"/>
         </w:rPr>
         <w:tab/>
-        <w:t xml:space="preserve">- Project Manager, 2D Artwork, </w:t>
+        <w:t xml:space="preserve">- Project Manager, 2D Artwork, Audio finding &amp; Production, </w:t>
       </w:r>
       <w:r>
         <w:rPr>
@@ -1868,19 +1988,7 @@
           <w:sz w:val="24"/>
           <w:szCs w:val="24"/>
         </w:rPr>
-        <w:t>Audio</w:t>
-      </w:r>
-      <w:r>
-        <w:rPr>
-          <w:rFonts w:ascii="Trebuchet MS" w:hAnsi="Trebuchet MS"/>
-          <w:b w:val="false"/>
-          <w:bCs w:val="false"/>
-          <w:i w:val="false"/>
-          <w:iCs w:val="false"/>
-          <w:sz w:val="24"/>
-          <w:szCs w:val="24"/>
-        </w:rPr>
-        <w:t xml:space="preserve"> finding &amp; Production</w:t>
+        <w:t>Menus</w:t>
       </w:r>
     </w:p>
     <w:p>
@@ -1936,6 +2044,55 @@
       <w:pPr>
         <w:pStyle w:val="Normal"/>
         <w:ind w:left="0" w:right="0" w:hanging="0"/>
+        <w:rPr/>
+      </w:pPr>
+      <w:r>
+        <w:rPr>
+          <w:rFonts w:ascii="Trebuchet MS" w:hAnsi="Trebuchet MS"/>
+          <w:b w:val="false"/>
+          <w:bCs w:val="false"/>
+          <w:i w:val="false"/>
+          <w:iCs w:val="false"/>
+          <w:sz w:val="24"/>
+          <w:szCs w:val="24"/>
+        </w:rPr>
+        <w:tab/>
+        <w:t xml:space="preserve">- </w:t>
+      </w:r>
+      <w:r>
+        <w:rPr>
+          <w:rFonts w:ascii="Trebuchet MS" w:hAnsi="Trebuchet MS"/>
+          <w:b w:val="false"/>
+          <w:bCs w:val="false"/>
+          <w:i w:val="false"/>
+          <w:iCs w:val="false"/>
+          <w:sz w:val="24"/>
+          <w:szCs w:val="24"/>
+        </w:rPr>
+        <w:t>XML, Side Application</w:t>
+      </w:r>
+    </w:p>
+    <w:p>
+      <w:pPr>
+        <w:pStyle w:val="Normal"/>
+        <w:ind w:left="0" w:right="0" w:hanging="0"/>
+        <w:rPr>
+          <w:b w:val="false"/>
+          <w:b w:val="false"/>
+          <w:bCs w:val="false"/>
+        </w:rPr>
+      </w:pPr>
+      <w:r>
+        <w:rPr>
+          <w:b w:val="false"/>
+          <w:bCs w:val="false"/>
+        </w:rPr>
+      </w:r>
+    </w:p>
+    <w:p>
+      <w:pPr>
+        <w:pStyle w:val="Normal"/>
+        <w:ind w:left="0" w:right="0" w:hanging="0"/>
         <w:rPr>
           <w:rFonts w:ascii="Trebuchet MS" w:hAnsi="Trebuchet MS"/>
           <w:b/>
@@ -1951,6 +2108,18 @@
       <w:r>
         <w:rPr>
           <w:rFonts w:ascii="Trebuchet MS" w:hAnsi="Trebuchet MS"/>
+          <w:b/>
+          <w:bCs/>
+          <w:i w:val="false"/>
+          <w:iCs w:val="false"/>
+          <w:sz w:val="24"/>
+          <w:szCs w:val="24"/>
+        </w:rPr>
+        <w:t>Tim</w:t>
+      </w:r>
+      <w:r>
+        <w:rPr>
+          <w:rFonts w:ascii="Trebuchet MS" w:hAnsi="Trebuchet MS"/>
           <w:b w:val="false"/>
           <w:bCs w:val="false"/>
           <w:i w:val="false"/>
@@ -1959,7 +2128,38 @@
           <w:szCs w:val="24"/>
         </w:rPr>
         <w:tab/>
-        <w:t>- xxx</w:t>
+      </w:r>
+    </w:p>
+    <w:p>
+      <w:pPr>
+        <w:pStyle w:val="Normal"/>
+        <w:ind w:left="0" w:right="0" w:hanging="0"/>
+        <w:rPr/>
+      </w:pPr>
+      <w:r>
+        <w:rPr>
+          <w:rFonts w:ascii="Trebuchet MS" w:hAnsi="Trebuchet MS"/>
+          <w:b w:val="false"/>
+          <w:bCs w:val="false"/>
+          <w:i w:val="false"/>
+          <w:iCs w:val="false"/>
+          <w:sz w:val="24"/>
+          <w:szCs w:val="24"/>
+        </w:rPr>
+        <w:tab/>
+        <w:t xml:space="preserve">- Audio finding &amp; Production, </w:t>
+      </w:r>
+      <w:r>
+        <w:rPr>
+          <w:rFonts w:ascii="Trebuchet MS" w:hAnsi="Trebuchet MS"/>
+          <w:b w:val="false"/>
+          <w:bCs w:val="false"/>
+          <w:i w:val="false"/>
+          <w:iCs w:val="false"/>
+          <w:sz w:val="24"/>
+          <w:szCs w:val="24"/>
+        </w:rPr>
+        <w:t>Player Controls</w:t>
       </w:r>
     </w:p>
     <w:p>
@@ -2005,8 +2205,16 @@
           <w:sz w:val="24"/>
           <w:szCs w:val="24"/>
         </w:rPr>
-        <w:t>Tim</w:t>
-      </w:r>
+        <w:t>Russ</w:t>
+        <w:tab/>
+      </w:r>
+    </w:p>
+    <w:p>
+      <w:pPr>
+        <w:pStyle w:val="Normal"/>
+        <w:ind w:left="0" w:right="0" w:hanging="0"/>
+        <w:rPr/>
+      </w:pPr>
       <w:r>
         <w:rPr>
           <w:rFonts w:ascii="Trebuchet MS" w:hAnsi="Trebuchet MS"/>
@@ -2018,14 +2226,8 @@
           <w:szCs w:val="24"/>
         </w:rPr>
         <w:tab/>
-      </w:r>
-    </w:p>
-    <w:p>
-      <w:pPr>
-        <w:pStyle w:val="Normal"/>
-        <w:ind w:left="0" w:right="0" w:hanging="0"/>
-        <w:rPr/>
-      </w:pPr>
+        <w:t xml:space="preserve">- </w:t>
+      </w:r>
       <w:r>
         <w:rPr>
           <w:rFonts w:ascii="Trebuchet MS" w:hAnsi="Trebuchet MS"/>
@@ -2036,109 +2238,7 @@
           <w:sz w:val="24"/>
           <w:szCs w:val="24"/>
         </w:rPr>
-        <w:tab/>
-        <w:t xml:space="preserve">- </w:t>
-      </w:r>
-      <w:r>
-        <w:rPr>
-          <w:rFonts w:ascii="Trebuchet MS" w:hAnsi="Trebuchet MS"/>
-          <w:b w:val="false"/>
-          <w:bCs w:val="false"/>
-          <w:i w:val="false"/>
-          <w:iCs w:val="false"/>
-          <w:sz w:val="24"/>
-          <w:szCs w:val="24"/>
-        </w:rPr>
-        <w:t>Audio</w:t>
-      </w:r>
-      <w:r>
-        <w:rPr>
-          <w:rFonts w:ascii="Trebuchet MS" w:hAnsi="Trebuchet MS"/>
-          <w:b w:val="false"/>
-          <w:bCs w:val="false"/>
-          <w:i w:val="false"/>
-          <w:iCs w:val="false"/>
-          <w:sz w:val="24"/>
-          <w:szCs w:val="24"/>
-        </w:rPr>
-        <w:t xml:space="preserve"> finding &amp; Production</w:t>
-      </w:r>
-    </w:p>
-    <w:p>
-      <w:pPr>
-        <w:pStyle w:val="Normal"/>
-        <w:ind w:left="0" w:right="0" w:hanging="0"/>
-        <w:rPr>
-          <w:b w:val="false"/>
-          <w:b w:val="false"/>
-          <w:bCs w:val="false"/>
-        </w:rPr>
-      </w:pPr>
-      <w:r>
-        <w:rPr>
-          <w:b w:val="false"/>
-          <w:bCs w:val="false"/>
-        </w:rPr>
-      </w:r>
-    </w:p>
-    <w:p>
-      <w:pPr>
-        <w:pStyle w:val="Normal"/>
-        <w:ind w:left="0" w:right="0" w:hanging="0"/>
-        <w:rPr>
-          <w:rFonts w:ascii="Trebuchet MS" w:hAnsi="Trebuchet MS"/>
-          <w:b/>
-          <w:b/>
-          <w:bCs/>
-          <w:i w:val="false"/>
-          <w:i w:val="false"/>
-          <w:iCs w:val="false"/>
-          <w:sz w:val="24"/>
-          <w:szCs w:val="24"/>
-        </w:rPr>
-      </w:pPr>
-      <w:r>
-        <w:rPr>
-          <w:rFonts w:ascii="Trebuchet MS" w:hAnsi="Trebuchet MS"/>
-          <w:b/>
-          <w:bCs/>
-          <w:i w:val="false"/>
-          <w:iCs w:val="false"/>
-          <w:sz w:val="24"/>
-          <w:szCs w:val="24"/>
-        </w:rPr>
-        <w:t>Russ</w:t>
-        <w:tab/>
-      </w:r>
-    </w:p>
-    <w:p>
-      <w:pPr>
-        <w:pStyle w:val="Normal"/>
-        <w:ind w:left="0" w:right="0" w:hanging="0"/>
-        <w:rPr>
-          <w:rFonts w:ascii="Trebuchet MS" w:hAnsi="Trebuchet MS"/>
-          <w:b/>
-          <w:b/>
-          <w:bCs/>
-          <w:i w:val="false"/>
-          <w:i w:val="false"/>
-          <w:iCs w:val="false"/>
-          <w:sz w:val="24"/>
-          <w:szCs w:val="24"/>
-        </w:rPr>
-      </w:pPr>
-      <w:r>
-        <w:rPr>
-          <w:rFonts w:ascii="Trebuchet MS" w:hAnsi="Trebuchet MS"/>
-          <w:b w:val="false"/>
-          <w:bCs w:val="false"/>
-          <w:i w:val="false"/>
-          <w:iCs w:val="false"/>
-          <w:sz w:val="24"/>
-          <w:szCs w:val="24"/>
-        </w:rPr>
-        <w:tab/>
-        <w:t>- xxx</w:t>
+        <w:t>Targets, Player Shooting</w:t>
       </w:r>
     </w:p>
     <w:p>
@@ -2327,24 +2427,17 @@
           <w:ilvl w:val="1"/>
           <w:numId w:val="4"/>
         </w:numPr>
-        <w:rPr>
-          <w:rFonts w:ascii="Trebuchet MS" w:hAnsi="Trebuchet MS"/>
-          <w:i w:val="false"/>
-          <w:i w:val="false"/>
-          <w:iCs w:val="false"/>
-          <w:sz w:val="24"/>
-          <w:szCs w:val="24"/>
-        </w:rPr>
-      </w:pPr>
-      <w:r>
-        <w:rPr>
-          <w:rFonts w:ascii="Trebuchet MS" w:hAnsi="Trebuchet MS"/>
-          <w:i w:val="false"/>
-          <w:iCs w:val="false"/>
-          <w:sz w:val="24"/>
-          <w:szCs w:val="24"/>
-        </w:rPr>
-        <w:t>xx xxx</w:t>
+        <w:rPr/>
+      </w:pPr>
+      <w:r>
+        <w:rPr>
+          <w:rFonts w:ascii="Trebuchet MS" w:hAnsi="Trebuchet MS"/>
+          <w:i w:val="false"/>
+          <w:iCs w:val="false"/>
+          <w:sz w:val="24"/>
+          <w:szCs w:val="24"/>
+        </w:rPr>
+        <w:t>13 April</w:t>
       </w:r>
     </w:p>
     <w:p>
@@ -3294,49 +3387,6 @@
           <w:szCs w:val="24"/>
         </w:rPr>
         <w:t>, where each of us will be given a folder to do our work in, including personal builds, and Unity projects, so as to avoid overriding one-anothers work by accident.</w:t>
-      </w:r>
-    </w:p>
-    <w:p>
-      <w:pPr>
-        <w:pStyle w:val="Normal"/>
-        <w:ind w:left="709" w:right="0" w:hanging="0"/>
-        <w:rPr/>
-      </w:pPr>
-      <w:r>
-        <w:rPr>
-          <w:rFonts w:ascii="Trebuchet MS" w:hAnsi="Trebuchet MS"/>
-          <w:b w:val="false"/>
-          <w:bCs w:val="false"/>
-          <w:i w:val="false"/>
-          <w:iCs w:val="false"/>
-          <w:sz w:val="24"/>
-          <w:szCs w:val="24"/>
-        </w:rPr>
-        <w:t xml:space="preserve">- </w:t>
-      </w:r>
-      <w:r>
-        <w:rPr>
-          <w:rFonts w:ascii="Trebuchet MS" w:hAnsi="Trebuchet MS"/>
-          <w:b/>
-          <w:bCs/>
-          <w:i w:val="false"/>
-          <w:iCs w:val="false"/>
-          <w:sz w:val="24"/>
-          <w:szCs w:val="24"/>
-        </w:rPr>
-        <w:t>Previous Work</w:t>
-      </w:r>
-      <w:r>
-        <w:rPr>
-          <w:rFonts w:ascii="Trebuchet MS" w:hAnsi="Trebuchet MS"/>
-          <w:b w:val="false"/>
-          <w:bCs w:val="false"/>
-          <w:i w:val="false"/>
-          <w:iCs w:val="false"/>
-          <w:sz w:val="24"/>
-          <w:szCs w:val="24"/>
-        </w:rPr>
-        <w:t>, a folder to keep any scripts or work done prior to the start of this project, to keep things tidy and have an unaltered version to return to if bad things happen.</w:t>
       </w:r>
     </w:p>
     <w:p>
@@ -3552,22 +3602,46 @@
         </w:rPr>
         <w:t xml:space="preserve"> </w:t>
       </w:r>
-      <w:r>
-        <w:br w:type="page"/>
-      </w:r>
-    </w:p>
-    <w:p>
-      <w:pPr>
-        <w:pStyle w:val="Normal"/>
-        <w:ind w:left="0" w:right="0" w:hanging="0"/>
-        <w:rPr>
-          <w:rFonts w:ascii="Trebuchet MS" w:hAnsi="Trebuchet MS"/>
-          <w:i w:val="false"/>
-          <w:i w:val="false"/>
-          <w:iCs w:val="false"/>
-          <w:sz w:val="30"/>
-          <w:szCs w:val="30"/>
-        </w:rPr>
+    </w:p>
+    <w:p>
+      <w:pPr>
+        <w:pStyle w:val="Normal"/>
+        <w:ind w:left="0" w:right="0" w:hanging="0"/>
+        <w:rPr>
+          <w:rFonts w:ascii="Trebuchet MS" w:hAnsi="Trebuchet MS"/>
+          <w:i w:val="false"/>
+          <w:i w:val="false"/>
+          <w:iCs w:val="false"/>
+          <w:sz w:val="24"/>
+          <w:szCs w:val="24"/>
+        </w:rPr>
+      </w:pPr>
+      <w:r>
+        <w:rPr/>
+      </w:r>
+    </w:p>
+    <w:p>
+      <w:pPr>
+        <w:pStyle w:val="Normal"/>
+        <w:ind w:left="0" w:right="0" w:hanging="0"/>
+        <w:rPr>
+          <w:rFonts w:ascii="Trebuchet MS" w:hAnsi="Trebuchet MS"/>
+          <w:i w:val="false"/>
+          <w:i w:val="false"/>
+          <w:iCs w:val="false"/>
+          <w:sz w:val="24"/>
+          <w:szCs w:val="24"/>
+        </w:rPr>
+      </w:pPr>
+      <w:r>
+        <w:rPr/>
+      </w:r>
+    </w:p>
+    <w:p>
+      <w:pPr>
+        <w:pStyle w:val="Normal"/>
+        <w:ind w:left="0" w:right="0" w:hanging="0"/>
+        <w:rPr/>
       </w:pPr>
       <w:r>
         <w:rPr>
@@ -4034,6 +4108,7 @@
         </w:rPr>
       </w:pPr>
       <w:bookmarkStart w:id="0" w:name="__DdeLink__167_2105537291"/>
+      <w:bookmarkEnd w:id="0"/>
       <w:r>
         <w:rPr>
           <w:rFonts w:ascii="Trebuchet MS" w:hAnsi="Trebuchet MS"/>
@@ -4119,72 +4194,103 @@
       <w:pPr>
         <w:pStyle w:val="Normal"/>
         <w:ind w:left="0" w:right="0" w:hanging="0"/>
-        <w:rPr>
-          <w:rFonts w:ascii="Trebuchet MS" w:hAnsi="Trebuchet MS"/>
-          <w:i w:val="false"/>
-          <w:i w:val="false"/>
-          <w:iCs w:val="false"/>
-          <w:sz w:val="24"/>
-          <w:szCs w:val="24"/>
-        </w:rPr>
-      </w:pPr>
-      <w:bookmarkEnd w:id="0"/>
-      <w:r>
-        <w:rPr>
-          <w:rFonts w:ascii="Trebuchet MS" w:hAnsi="Trebuchet MS"/>
-          <w:i w:val="false"/>
-          <w:iCs w:val="false"/>
-          <w:sz w:val="24"/>
-          <w:szCs w:val="24"/>
-        </w:rPr>
-        <w:t>Part of the submission's rules is to be bug-free, hence we must devise a testing strategy.</w:t>
-      </w:r>
-    </w:p>
-    <w:p>
-      <w:pPr>
-        <w:pStyle w:val="Normal"/>
-        <w:ind w:left="0" w:right="0" w:hanging="0"/>
-        <w:rPr>
-          <w:rFonts w:ascii="Trebuchet MS" w:hAnsi="Trebuchet MS"/>
-          <w:i w:val="false"/>
-          <w:i w:val="false"/>
-          <w:iCs w:val="false"/>
-          <w:sz w:val="24"/>
-          <w:szCs w:val="24"/>
-        </w:rPr>
-      </w:pPr>
-      <w:r>
-        <w:rPr>
-          <w:rFonts w:ascii="Trebuchet MS" w:hAnsi="Trebuchet MS"/>
-          <w:i w:val="false"/>
-          <w:iCs w:val="false"/>
-          <w:sz w:val="24"/>
-          <w:szCs w:val="24"/>
-        </w:rPr>
-      </w:r>
-    </w:p>
-    <w:p>
-      <w:pPr>
-        <w:pStyle w:val="Normal"/>
-        <w:ind w:left="0" w:right="0" w:hanging="0"/>
-        <w:rPr>
-          <w:rFonts w:ascii="Trebuchet MS" w:hAnsi="Trebuchet MS"/>
-          <w:i w:val="false"/>
-          <w:i w:val="false"/>
-          <w:iCs w:val="false"/>
-          <w:sz w:val="24"/>
-          <w:szCs w:val="24"/>
-        </w:rPr>
-      </w:pPr>
-      <w:r>
-        <w:rPr>
-          <w:rFonts w:ascii="Trebuchet MS" w:hAnsi="Trebuchet MS"/>
-          <w:i w:val="false"/>
-          <w:iCs w:val="false"/>
-          <w:sz w:val="24"/>
-          <w:szCs w:val="24"/>
-        </w:rPr>
-        <w:t>Currently it's composed of fuck, and all. As this game is being developed with speedrunning in mind, it could be prudent to send what we have made to speed-runners online who if we are lucky will respond with usable feedback.</w:t>
+        <w:rPr/>
+      </w:pPr>
+      <w:bookmarkStart w:id="1" w:name="__DdeLink__167_2105537291"/>
+      <w:bookmarkEnd w:id="1"/>
+      <w:r>
+        <w:rPr>
+          <w:rFonts w:ascii="Trebuchet MS" w:hAnsi="Trebuchet MS"/>
+          <w:i w:val="false"/>
+          <w:iCs w:val="false"/>
+          <w:sz w:val="24"/>
+          <w:szCs w:val="24"/>
+        </w:rPr>
+        <w:t xml:space="preserve">Part of the submission's rules is to be bug-free, hence </w:t>
+      </w:r>
+      <w:r>
+        <w:rPr>
+          <w:rFonts w:ascii="Trebuchet MS" w:hAnsi="Trebuchet MS"/>
+          <w:i w:val="false"/>
+          <w:iCs w:val="false"/>
+          <w:sz w:val="24"/>
+          <w:szCs w:val="24"/>
+        </w:rPr>
+        <w:t>we will be using a variety of testing methods, focusing on play-testing:</w:t>
+      </w:r>
+    </w:p>
+    <w:p>
+      <w:pPr>
+        <w:pStyle w:val="Normal"/>
+        <w:ind w:left="0" w:right="0" w:hanging="0"/>
+        <w:rPr>
+          <w:rFonts w:ascii="Trebuchet MS" w:hAnsi="Trebuchet MS"/>
+          <w:i w:val="false"/>
+          <w:i w:val="false"/>
+          <w:iCs w:val="false"/>
+          <w:sz w:val="24"/>
+          <w:szCs w:val="24"/>
+        </w:rPr>
+      </w:pPr>
+      <w:r>
+        <w:rPr>
+          <w:rFonts w:ascii="Trebuchet MS" w:hAnsi="Trebuchet MS"/>
+          <w:i w:val="false"/>
+          <w:iCs w:val="false"/>
+          <w:sz w:val="24"/>
+          <w:szCs w:val="24"/>
+        </w:rPr>
+      </w:r>
+    </w:p>
+    <w:p>
+      <w:pPr>
+        <w:pStyle w:val="Normal"/>
+        <w:ind w:left="0" w:right="0" w:hanging="0"/>
+        <w:rPr/>
+      </w:pPr>
+      <w:r>
+        <w:rPr>
+          <w:rFonts w:ascii="Trebuchet MS" w:hAnsi="Trebuchet MS"/>
+          <w:i w:val="false"/>
+          <w:iCs w:val="false"/>
+          <w:sz w:val="24"/>
+          <w:szCs w:val="24"/>
+        </w:rPr>
+        <w:t>As this game is being developed with speedrunning in mind, it could be prudent to send what we have made to speed-runners online who if we are lucky will respond with usable feedback.</w:t>
+      </w:r>
+    </w:p>
+    <w:p>
+      <w:pPr>
+        <w:pStyle w:val="Normal"/>
+        <w:ind w:left="0" w:right="0" w:hanging="0"/>
+        <w:rPr>
+          <w:rFonts w:ascii="Trebuchet MS" w:hAnsi="Trebuchet MS"/>
+          <w:i w:val="false"/>
+          <w:i w:val="false"/>
+          <w:iCs w:val="false"/>
+          <w:sz w:val="24"/>
+          <w:szCs w:val="24"/>
+        </w:rPr>
+      </w:pPr>
+      <w:r>
+        <w:rPr/>
+      </w:r>
+    </w:p>
+    <w:p>
+      <w:pPr>
+        <w:pStyle w:val="Normal"/>
+        <w:ind w:left="0" w:right="0" w:hanging="0"/>
+        <w:rPr/>
+      </w:pPr>
+      <w:r>
+        <w:rPr>
+          <w:rFonts w:ascii="Trebuchet MS" w:hAnsi="Trebuchet MS"/>
+          <w:i w:val="false"/>
+          <w:iCs w:val="false"/>
+          <w:sz w:val="24"/>
+          <w:szCs w:val="24"/>
+        </w:rPr>
+        <w:t>Regarding development, a side application will be developed that will parse XML files, with the intention of parsing for the level format to then generate the level as it would in the Game itself – letting the user then move around in free-space to check for issues, as well as discover any issues without having to load the game EXE and find it to test.</w:t>
       </w:r>
     </w:p>
     <w:p>
@@ -4284,7 +4390,234 @@
           <w:sz w:val="30"/>
           <w:szCs w:val="30"/>
         </w:rPr>
-        <w:t>Coding Guidelines</w:t>
+        <w:t>Side Application</w:t>
+      </w:r>
+    </w:p>
+    <w:p>
+      <w:pPr>
+        <w:pStyle w:val="Normal"/>
+        <w:ind w:left="0" w:right="0" w:hanging="0"/>
+        <w:rPr>
+          <w:rFonts w:ascii="Trebuchet MS" w:hAnsi="Trebuchet MS"/>
+          <w:i w:val="false"/>
+          <w:i w:val="false"/>
+          <w:iCs w:val="false"/>
+          <w:sz w:val="30"/>
+          <w:szCs w:val="30"/>
+        </w:rPr>
+      </w:pPr>
+      <w:r>
+        <w:rPr>
+          <w:rFonts w:ascii="Trebuchet MS" w:hAnsi="Trebuchet MS"/>
+          <w:i w:val="false"/>
+          <w:iCs w:val="false"/>
+          <w:sz w:val="30"/>
+          <w:szCs w:val="30"/>
+        </w:rPr>
+      </w:r>
+    </w:p>
+    <w:p>
+      <w:pPr>
+        <w:pStyle w:val="Normal"/>
+        <w:ind w:left="0" w:right="0" w:hanging="0"/>
+        <w:rPr>
+          <w:rFonts w:ascii="Trebuchet MS" w:hAnsi="Trebuchet MS"/>
+          <w:i w:val="false"/>
+          <w:i w:val="false"/>
+          <w:iCs w:val="false"/>
+          <w:sz w:val="30"/>
+          <w:szCs w:val="30"/>
+        </w:rPr>
+      </w:pPr>
+      <w:r>
+        <w:rPr>
+          <w:rFonts w:ascii="Trebuchet MS" w:hAnsi="Trebuchet MS"/>
+          <w:i w:val="false"/>
+          <w:iCs w:val="false"/>
+          <w:sz w:val="24"/>
+          <w:szCs w:val="24"/>
+        </w:rPr>
+        <w:t>As stated above, this application will be part of our testing strategy, the goal being to have a quick and efficient tool to parse, and test any level XML files created, allowing the team to test before implementing into the game, as well as have a tool to export with the game itself to allow players to make their own levels more easily as well.</w:t>
+      </w:r>
+    </w:p>
+    <w:p>
+      <w:pPr>
+        <w:pStyle w:val="Normal"/>
+        <w:ind w:left="0" w:right="0" w:hanging="0"/>
+        <w:rPr>
+          <w:sz w:val="24"/>
+          <w:szCs w:val="24"/>
+        </w:rPr>
+      </w:pPr>
+      <w:r>
+        <w:rPr>
+          <w:rFonts w:ascii="Trebuchet MS" w:hAnsi="Trebuchet MS"/>
+          <w:i w:val="false"/>
+          <w:iCs w:val="false"/>
+          <w:sz w:val="30"/>
+          <w:szCs w:val="30"/>
+        </w:rPr>
+      </w:r>
+    </w:p>
+    <w:p>
+      <w:pPr>
+        <w:pStyle w:val="Normal"/>
+        <w:ind w:left="0" w:right="0" w:hanging="0"/>
+        <w:rPr>
+          <w:rFonts w:ascii="Trebuchet MS" w:hAnsi="Trebuchet MS"/>
+          <w:i w:val="false"/>
+          <w:i w:val="false"/>
+          <w:iCs w:val="false"/>
+          <w:sz w:val="30"/>
+          <w:szCs w:val="30"/>
+        </w:rPr>
+      </w:pPr>
+      <w:r>
+        <w:rPr>
+          <w:rFonts w:ascii="Trebuchet MS" w:hAnsi="Trebuchet MS"/>
+          <w:i w:val="false"/>
+          <w:iCs w:val="false"/>
+          <w:sz w:val="24"/>
+          <w:szCs w:val="24"/>
+        </w:rPr>
+        <w:t>As of now it only has these points, but Alex will be defining the application more explicitly over the coming Easter break:</w:t>
+      </w:r>
+    </w:p>
+    <w:p>
+      <w:pPr>
+        <w:pStyle w:val="Normal"/>
+        <w:numPr>
+          <w:ilvl w:val="0"/>
+          <w:numId w:val="5"/>
+        </w:numPr>
+        <w:rPr>
+          <w:rFonts w:ascii="Trebuchet MS" w:hAnsi="Trebuchet MS"/>
+          <w:i w:val="false"/>
+          <w:i w:val="false"/>
+          <w:iCs w:val="false"/>
+          <w:sz w:val="30"/>
+          <w:szCs w:val="30"/>
+        </w:rPr>
+      </w:pPr>
+      <w:r>
+        <w:rPr>
+          <w:rFonts w:ascii="Trebuchet MS" w:hAnsi="Trebuchet MS"/>
+          <w:i w:val="false"/>
+          <w:iCs w:val="false"/>
+          <w:sz w:val="24"/>
+          <w:szCs w:val="24"/>
+        </w:rPr>
+        <w:t>It will be a Unity Application (To test under the same code as the game)</w:t>
+      </w:r>
+    </w:p>
+    <w:p>
+      <w:pPr>
+        <w:pStyle w:val="Normal"/>
+        <w:numPr>
+          <w:ilvl w:val="0"/>
+          <w:numId w:val="5"/>
+        </w:numPr>
+        <w:rPr>
+          <w:rFonts w:ascii="Trebuchet MS" w:hAnsi="Trebuchet MS"/>
+          <w:i w:val="false"/>
+          <w:i w:val="false"/>
+          <w:iCs w:val="false"/>
+          <w:sz w:val="30"/>
+          <w:szCs w:val="30"/>
+        </w:rPr>
+      </w:pPr>
+      <w:r>
+        <w:rPr>
+          <w:rFonts w:ascii="Trebuchet MS" w:hAnsi="Trebuchet MS"/>
+          <w:i w:val="false"/>
+          <w:iCs w:val="false"/>
+          <w:sz w:val="24"/>
+          <w:szCs w:val="24"/>
+        </w:rPr>
+        <w:t>It will be Windows standalone as the game itself</w:t>
+      </w:r>
+    </w:p>
+    <w:p>
+      <w:pPr>
+        <w:pStyle w:val="Normal"/>
+        <w:numPr>
+          <w:ilvl w:val="0"/>
+          <w:numId w:val="5"/>
+        </w:numPr>
+        <w:rPr>
+          <w:rFonts w:ascii="Trebuchet MS" w:hAnsi="Trebuchet MS"/>
+          <w:i w:val="false"/>
+          <w:i w:val="false"/>
+          <w:iCs w:val="false"/>
+          <w:sz w:val="30"/>
+          <w:szCs w:val="30"/>
+        </w:rPr>
+      </w:pPr>
+      <w:r>
+        <w:rPr>
+          <w:rFonts w:ascii="Trebuchet MS" w:hAnsi="Trebuchet MS"/>
+          <w:i w:val="false"/>
+          <w:iCs w:val="false"/>
+          <w:sz w:val="24"/>
+          <w:szCs w:val="24"/>
+        </w:rPr>
+        <w:t>It will have a basic GUI to allow re-loading an XML file if it has been edited</w:t>
+      </w:r>
+    </w:p>
+    <w:p>
+      <w:pPr>
+        <w:pStyle w:val="Normal"/>
+        <w:ind w:left="0" w:right="0" w:hanging="0"/>
+        <w:rPr>
+          <w:sz w:val="24"/>
+          <w:szCs w:val="24"/>
+        </w:rPr>
+      </w:pPr>
+      <w:r>
+        <w:rPr>
+          <w:rFonts w:ascii="Trebuchet MS" w:hAnsi="Trebuchet MS"/>
+          <w:i w:val="false"/>
+          <w:iCs w:val="false"/>
+          <w:sz w:val="30"/>
+          <w:szCs w:val="30"/>
+        </w:rPr>
+      </w:r>
+    </w:p>
+    <w:p>
+      <w:pPr>
+        <w:pStyle w:val="Normal"/>
+        <w:ind w:left="0" w:right="0" w:hanging="0"/>
+        <w:rPr/>
+      </w:pPr>
+      <w:r>
+        <w:rPr>
+          <w:rFonts w:ascii="Trebuchet MS" w:hAnsi="Trebuchet MS"/>
+          <w:i w:val="false"/>
+          <w:iCs w:val="false"/>
+          <w:sz w:val="30"/>
+          <w:szCs w:val="30"/>
+        </w:rPr>
+        <w:t>1</w:t>
+      </w:r>
+      <w:r>
+        <w:rPr>
+          <w:rFonts w:ascii="Trebuchet MS" w:hAnsi="Trebuchet MS"/>
+          <w:i w:val="false"/>
+          <w:iCs w:val="false"/>
+          <w:sz w:val="30"/>
+          <w:szCs w:val="30"/>
+        </w:rPr>
+        <w:t>1</w:t>
+      </w:r>
+      <w:r>
+        <w:rPr>
+          <w:rFonts w:ascii="Trebuchet MS" w:hAnsi="Trebuchet MS"/>
+          <w:i w:val="false"/>
+          <w:iCs w:val="false"/>
+          <w:sz w:val="30"/>
+          <w:szCs w:val="30"/>
+        </w:rPr>
+        <w:t xml:space="preserve"> Coding Guidelines</w:t>
       </w:r>
     </w:p>
     <w:p>
@@ -4341,7 +4674,13 @@
         </w:rPr>
       </w:pPr>
       <w:r>
-        <w:rPr/>
+        <w:rPr>
+          <w:rFonts w:ascii="Trebuchet MS" w:hAnsi="Trebuchet MS"/>
+          <w:i w:val="false"/>
+          <w:iCs w:val="false"/>
+          <w:sz w:val="24"/>
+          <w:szCs w:val="24"/>
+        </w:rPr>
       </w:r>
     </w:p>
     <w:p>
@@ -4514,7 +4853,19 @@
       <w:rPr>
         <w:rFonts w:ascii="Trebuchet MS" w:hAnsi="Trebuchet MS"/>
       </w:rPr>
-      <w:t xml:space="preserve">Digital Desperado | Main Document | 12 Mar 2015 | Page </w:t>
+      <w:t>Digital Desperado | Main Document | 1</w:t>
+    </w:r>
+    <w:r>
+      <w:rPr>
+        <w:rFonts w:ascii="Trebuchet MS" w:hAnsi="Trebuchet MS"/>
+      </w:rPr>
+      <w:t>7</w:t>
+    </w:r>
+    <w:r>
+      <w:rPr>
+        <w:rFonts w:ascii="Trebuchet MS" w:hAnsi="Trebuchet MS"/>
+      </w:rPr>
+      <w:t xml:space="preserve"> Mar 2015 | Page </w:t>
     </w:r>
     <w:r>
       <w:rPr>
@@ -4529,7 +4880,7 @@
       <w:fldChar w:fldCharType="separate"/>
     </w:r>
     <w:r>
-      <w:t>5</w:t>
+      <w:t>6</w:t>
     </w:r>
     <w:r>
       <w:fldChar w:fldCharType="end"/>
@@ -5047,6 +5398,143 @@
   <w:abstractNum w:abstractNumId="5">
     <w:lvl w:ilvl="0">
       <w:start w:val="1"/>
+      <w:numFmt w:val="bullet"/>
+      <w:lvlText w:val=""/>
+      <w:lvlJc w:val="left"/>
+      <w:pPr>
+        <w:tabs>
+          <w:tab w:val="num" w:pos="720"/>
+        </w:tabs>
+        <w:ind w:left="720" w:hanging="360"/>
+      </w:pPr>
+      <w:rPr>
+        <w:rFonts w:ascii="Symbol" w:hAnsi="Symbol" w:cs="Symbol" w:hint="default"/>
+      </w:rPr>
+    </w:lvl>
+    <w:lvl w:ilvl="1">
+      <w:start w:val="1"/>
+      <w:numFmt w:val="bullet"/>
+      <w:lvlText w:val="◦"/>
+      <w:lvlJc w:val="left"/>
+      <w:pPr>
+        <w:tabs>
+          <w:tab w:val="num" w:pos="1080"/>
+        </w:tabs>
+        <w:ind w:left="1080" w:hanging="360"/>
+      </w:pPr>
+      <w:rPr>
+        <w:rFonts w:ascii="OpenSymbol" w:hAnsi="OpenSymbol" w:cs="OpenSymbol" w:hint="default"/>
+      </w:rPr>
+    </w:lvl>
+    <w:lvl w:ilvl="2">
+      <w:start w:val="1"/>
+      <w:numFmt w:val="bullet"/>
+      <w:lvlText w:val="▪"/>
+      <w:lvlJc w:val="left"/>
+      <w:pPr>
+        <w:tabs>
+          <w:tab w:val="num" w:pos="1440"/>
+        </w:tabs>
+        <w:ind w:left="1440" w:hanging="360"/>
+      </w:pPr>
+      <w:rPr>
+        <w:rFonts w:ascii="OpenSymbol" w:hAnsi="OpenSymbol" w:cs="OpenSymbol" w:hint="default"/>
+      </w:rPr>
+    </w:lvl>
+    <w:lvl w:ilvl="3">
+      <w:start w:val="1"/>
+      <w:numFmt w:val="bullet"/>
+      <w:lvlText w:val=""/>
+      <w:lvlJc w:val="left"/>
+      <w:pPr>
+        <w:tabs>
+          <w:tab w:val="num" w:pos="1800"/>
+        </w:tabs>
+        <w:ind w:left="1800" w:hanging="360"/>
+      </w:pPr>
+      <w:rPr>
+        <w:rFonts w:ascii="Symbol" w:hAnsi="Symbol" w:cs="Symbol" w:hint="default"/>
+      </w:rPr>
+    </w:lvl>
+    <w:lvl w:ilvl="4">
+      <w:start w:val="1"/>
+      <w:numFmt w:val="bullet"/>
+      <w:lvlText w:val="◦"/>
+      <w:lvlJc w:val="left"/>
+      <w:pPr>
+        <w:tabs>
+          <w:tab w:val="num" w:pos="2160"/>
+        </w:tabs>
+        <w:ind w:left="2160" w:hanging="360"/>
+      </w:pPr>
+      <w:rPr>
+        <w:rFonts w:ascii="OpenSymbol" w:hAnsi="OpenSymbol" w:cs="OpenSymbol" w:hint="default"/>
+      </w:rPr>
+    </w:lvl>
+    <w:lvl w:ilvl="5">
+      <w:start w:val="1"/>
+      <w:numFmt w:val="bullet"/>
+      <w:lvlText w:val="▪"/>
+      <w:lvlJc w:val="left"/>
+      <w:pPr>
+        <w:tabs>
+          <w:tab w:val="num" w:pos="2520"/>
+        </w:tabs>
+        <w:ind w:left="2520" w:hanging="360"/>
+      </w:pPr>
+      <w:rPr>
+        <w:rFonts w:ascii="OpenSymbol" w:hAnsi="OpenSymbol" w:cs="OpenSymbol" w:hint="default"/>
+      </w:rPr>
+    </w:lvl>
+    <w:lvl w:ilvl="6">
+      <w:start w:val="1"/>
+      <w:numFmt w:val="bullet"/>
+      <w:lvlText w:val=""/>
+      <w:lvlJc w:val="left"/>
+      <w:pPr>
+        <w:tabs>
+          <w:tab w:val="num" w:pos="2880"/>
+        </w:tabs>
+        <w:ind w:left="2880" w:hanging="360"/>
+      </w:pPr>
+      <w:rPr>
+        <w:rFonts w:ascii="Symbol" w:hAnsi="Symbol" w:cs="Symbol" w:hint="default"/>
+      </w:rPr>
+    </w:lvl>
+    <w:lvl w:ilvl="7">
+      <w:start w:val="1"/>
+      <w:numFmt w:val="bullet"/>
+      <w:lvlText w:val="◦"/>
+      <w:lvlJc w:val="left"/>
+      <w:pPr>
+        <w:tabs>
+          <w:tab w:val="num" w:pos="3240"/>
+        </w:tabs>
+        <w:ind w:left="3240" w:hanging="360"/>
+      </w:pPr>
+      <w:rPr>
+        <w:rFonts w:ascii="OpenSymbol" w:hAnsi="OpenSymbol" w:cs="OpenSymbol" w:hint="default"/>
+      </w:rPr>
+    </w:lvl>
+    <w:lvl w:ilvl="8">
+      <w:start w:val="1"/>
+      <w:numFmt w:val="bullet"/>
+      <w:lvlText w:val="▪"/>
+      <w:lvlJc w:val="left"/>
+      <w:pPr>
+        <w:tabs>
+          <w:tab w:val="num" w:pos="3600"/>
+        </w:tabs>
+        <w:ind w:left="3600" w:hanging="360"/>
+      </w:pPr>
+      <w:rPr>
+        <w:rFonts w:ascii="OpenSymbol" w:hAnsi="OpenSymbol" w:cs="OpenSymbol" w:hint="default"/>
+      </w:rPr>
+    </w:lvl>
+  </w:abstractNum>
+  <w:abstractNum w:abstractNumId="6">
+    <w:lvl w:ilvl="0">
+      <w:start w:val="1"/>
       <w:numFmt w:val="decimal"/>
       <w:suff w:val="nothing"/>
       <w:lvlText w:val=""/>
@@ -5177,6 +5665,9 @@
   </w:num>
   <w:num w:numId="5">
     <w:abstractNumId w:val="5"/>
+  </w:num>
+  <w:num w:numId="6">
+    <w:abstractNumId w:val="6"/>
   </w:num>
 </w:numbering>
 </file>
@@ -5202,7 +5693,7 @@
     <w:pPr>
       <w:widowControl w:val="false"/>
       <w:suppressAutoHyphens w:val="true"/>
-      <w:overflowPunct w:val="true"/>
+      <w:overflowPunct w:val="false"/>
       <w:bidi w:val="0"/>
       <w:jc w:val="left"/>
     </w:pPr>
@@ -5259,6 +5750,21 @@
   </w:style>
   <w:style w:type="character" w:styleId="ListLabel4">
     <w:name w:val="ListLabel 4"/>
+    <w:qFormat/>
+    <w:rPr>
+      <w:rFonts w:cs="OpenSymbol"/>
+    </w:rPr>
+  </w:style>
+  <w:style w:type="character" w:styleId="ListLabel5">
+    <w:name w:val="ListLabel 5"/>
+    <w:qFormat/>
+    <w:rPr>
+      <w:rFonts w:ascii="Trebuchet MS" w:hAnsi="Trebuchet MS" w:cs="Symbol"/>
+      <w:sz w:val="24"/>
+    </w:rPr>
+  </w:style>
+  <w:style w:type="character" w:styleId="ListLabel6">
+    <w:name w:val="ListLabel 6"/>
     <w:qFormat/>
     <w:rPr>
       <w:rFonts w:cs="OpenSymbol"/>

</xml_diff>